<commit_message>
More Organizing Unit Test
</commit_message>
<xml_diff>
--- a/RentalMobile/TODOWORDDOCUMENT/TODOWORDDOCUMENT.docx
+++ b/RentalMobile/TODOWORDDOCUMENT/TODOWORDDOCUMENT.docx
@@ -190,9 +190,210 @@
       </w:r>
     </w:p>
     <w:p>
+      <w:r>
+        <w:t>More Organization of the Process</w:t>
+      </w:r>
+    </w:p>
+    <w:p/>
+    <w:p>
+      <w:r>
+        <w:br w:type="page"/>
+      </w:r>
+    </w:p>
+    <w:p>
       <w:bookmarkStart w:id="0" w:name="_GoBack"/>
       <w:bookmarkEnd w:id="0"/>
     </w:p>
+    <w:p>
+      <w:pPr>
+        <w:jc w:val="center"/>
+        <w:rPr>
+          <w:b/>
+          <w:color w:val="C00000"/>
+          <w:sz w:val="28"/>
+          <w:szCs w:val="28"/>
+        </w:rPr>
+      </w:pPr>
+      <w:r>
+        <w:rPr>
+          <w:b/>
+          <w:color w:val="C00000"/>
+          <w:sz w:val="28"/>
+          <w:szCs w:val="28"/>
+        </w:rPr>
+        <w:t>Unit Test Project</w:t>
+      </w:r>
+    </w:p>
+    <w:p>
+      <w:pPr>
+        <w:rPr>
+          <w:b/>
+          <w:color w:val="FF0000"/>
+        </w:rPr>
+      </w:pPr>
+      <w:r>
+        <w:rPr>
+          <w:b/>
+          <w:color w:val="FF0000"/>
+        </w:rPr>
+        <w:t>Menu:</w:t>
+      </w:r>
+    </w:p>
+    <w:p>
+      <w:pPr>
+        <w:pStyle w:val="ListParagraph"/>
+        <w:numPr>
+          <w:ilvl w:val="0"/>
+          <w:numId w:val="1"/>
+        </w:numPr>
+      </w:pPr>
+      <w:r>
+        <w:t xml:space="preserve">All controls present in the root. </w:t>
+      </w:r>
+    </w:p>
+    <w:p>
+      <w:pPr>
+        <w:pStyle w:val="ListParagraph"/>
+        <w:numPr>
+          <w:ilvl w:val="0"/>
+          <w:numId w:val="1"/>
+        </w:numPr>
+      </w:pPr>
+      <w:r>
+        <w:t>Listing (</w:t>
+      </w:r>
+      <w:r>
+        <w:t>Hidden</w:t>
+      </w:r>
+      <w:r>
+        <w:t>)</w:t>
+      </w:r>
+    </w:p>
+    <w:p>
+      <w:pPr>
+        <w:pStyle w:val="ListParagraph"/>
+        <w:numPr>
+          <w:ilvl w:val="1"/>
+          <w:numId w:val="1"/>
+        </w:numPr>
+      </w:pPr>
+      <w:r>
+        <w:t>like Agents</w:t>
+      </w:r>
+    </w:p>
+    <w:p>
+      <w:pPr>
+        <w:rPr>
+          <w:b/>
+          <w:color w:val="FF0000"/>
+        </w:rPr>
+      </w:pPr>
+      <w:r>
+        <w:rPr>
+          <w:b/>
+          <w:color w:val="FF0000"/>
+        </w:rPr>
+        <w:t>Profiles:</w:t>
+      </w:r>
+    </w:p>
+    <w:p>
+      <w:pPr>
+        <w:pStyle w:val="ListParagraph"/>
+        <w:numPr>
+          <w:ilvl w:val="0"/>
+          <w:numId w:val="2"/>
+        </w:numPr>
+      </w:pPr>
+      <w:r>
+        <w:t>View of all Profile and Project</w:t>
+      </w:r>
+    </w:p>
+    <w:p>
+      <w:pPr>
+        <w:pStyle w:val="ListParagraph"/>
+        <w:numPr>
+          <w:ilvl w:val="0"/>
+          <w:numId w:val="2"/>
+        </w:numPr>
+      </w:pPr>
+      <w:r>
+        <w:t>One path down from the Root</w:t>
+      </w:r>
+    </w:p>
+    <w:p>
+      <w:pPr>
+        <w:rPr>
+          <w:b/>
+          <w:color w:val="FF0000"/>
+        </w:rPr>
+      </w:pPr>
+      <w:r>
+        <w:rPr>
+          <w:b/>
+          <w:color w:val="FF0000"/>
+        </w:rPr>
+        <w:t>Dashboard:</w:t>
+      </w:r>
+    </w:p>
+    <w:p>
+      <w:r>
+        <w:tab/>
+        <w:t>All Roles Dashboard profile functions when they log in</w:t>
+      </w:r>
+    </w:p>
+    <w:p>
+      <w:pPr>
+        <w:rPr>
+          <w:b/>
+          <w:color w:val="FF0000"/>
+        </w:rPr>
+      </w:pPr>
+      <w:r>
+        <w:rPr>
+          <w:b/>
+          <w:color w:val="FF0000"/>
+        </w:rPr>
+        <w:t>Process:</w:t>
+      </w:r>
+    </w:p>
+    <w:p>
+      <w:r>
+        <w:tab/>
+        <w:t>Any function / process by role that can be done in the dashboard profile</w:t>
+      </w:r>
+    </w:p>
+    <w:p>
+      <w:r>
+        <w:rPr>
+          <w:b/>
+          <w:color w:val="FF0000"/>
+        </w:rPr>
+        <w:t>CRUD:</w:t>
+      </w:r>
+      <w:r>
+        <w:br/>
+      </w:r>
+      <w:r>
+        <w:tab/>
+        <w:t>Temporary until better organized.</w:t>
+      </w:r>
+    </w:p>
+    <w:p>
+      <w:r>
+        <w:tab/>
+        <w:t xml:space="preserve">Represent control that </w:t>
+      </w:r>
+      <w:proofErr w:type="spellStart"/>
+      <w:r>
+        <w:t>perfrom</w:t>
+      </w:r>
+      <w:proofErr w:type="spellEnd"/>
+      <w:r>
+        <w:t xml:space="preserve"> CRUD</w:t>
+      </w:r>
+    </w:p>
+    <w:p/>
+    <w:p/>
     <w:sectPr>
       <w:pgSz w:w="12240" w:h="15840"/>
       <w:pgMar w:top="1440" w:right="1440" w:bottom="1440" w:left="1440" w:header="720" w:footer="720" w:gutter="0"/>
@@ -201,6 +402,241 @@
     </w:sectPr>
   </w:body>
 </w:document>
+</file>
+
+<file path=word/numbering.xml><?xml version="1.0" encoding="utf-8"?>
+<w:numbering xmlns:wpc="http://schemas.microsoft.com/office/word/2010/wordprocessingCanvas" xmlns:mc="http://schemas.openxmlformats.org/markup-compatibility/2006" xmlns:o="urn:schemas-microsoft-com:office:office" xmlns:r="http://schemas.openxmlformats.org/officeDocument/2006/relationships" xmlns:m="http://schemas.openxmlformats.org/officeDocument/2006/math" xmlns:v="urn:schemas-microsoft-com:vml" xmlns:wp14="http://schemas.microsoft.com/office/word/2010/wordprocessingDrawing" xmlns:wp="http://schemas.openxmlformats.org/drawingml/2006/wordprocessingDrawing" xmlns:w10="urn:schemas-microsoft-com:office:word" xmlns:w="http://schemas.openxmlformats.org/wordprocessingml/2006/main" xmlns:w14="http://schemas.microsoft.com/office/word/2010/wordml" xmlns:wpg="http://schemas.microsoft.com/office/word/2010/wordprocessingGroup" xmlns:wpi="http://schemas.microsoft.com/office/word/2010/wordprocessingInk" xmlns:wne="http://schemas.microsoft.com/office/word/2006/wordml" xmlns:wps="http://schemas.microsoft.com/office/word/2010/wordprocessingShape" mc:Ignorable="w14 wp14">
+  <w:abstractNum w:abstractNumId="0">
+    <w:nsid w:val="6216263E"/>
+    <w:multiLevelType w:val="hybridMultilevel"/>
+    <w:tmpl w:val="5EF2F56E"/>
+    <w:lvl w:ilvl="0" w:tplc="96802622">
+      <w:numFmt w:val="bullet"/>
+      <w:lvlText w:val=""/>
+      <w:lvlJc w:val="left"/>
+      <w:pPr>
+        <w:ind w:left="1080" w:hanging="360"/>
+      </w:pPr>
+      <w:rPr>
+        <w:rFonts w:ascii="Symbol" w:eastAsiaTheme="minorEastAsia" w:hAnsi="Symbol" w:cstheme="minorBidi" w:hint="default"/>
+      </w:rPr>
+    </w:lvl>
+    <w:lvl w:ilvl="1" w:tplc="04090003">
+      <w:start w:val="1"/>
+      <w:numFmt w:val="bullet"/>
+      <w:lvlText w:val="o"/>
+      <w:lvlJc w:val="left"/>
+      <w:pPr>
+        <w:ind w:left="1800" w:hanging="360"/>
+      </w:pPr>
+      <w:rPr>
+        <w:rFonts w:ascii="Courier New" w:hAnsi="Courier New" w:cs="Courier New" w:hint="default"/>
+      </w:rPr>
+    </w:lvl>
+    <w:lvl w:ilvl="2" w:tplc="04090005" w:tentative="1">
+      <w:start w:val="1"/>
+      <w:numFmt w:val="bullet"/>
+      <w:lvlText w:val=""/>
+      <w:lvlJc w:val="left"/>
+      <w:pPr>
+        <w:ind w:left="2520" w:hanging="360"/>
+      </w:pPr>
+      <w:rPr>
+        <w:rFonts w:ascii="Wingdings" w:hAnsi="Wingdings" w:hint="default"/>
+      </w:rPr>
+    </w:lvl>
+    <w:lvl w:ilvl="3" w:tplc="04090001" w:tentative="1">
+      <w:start w:val="1"/>
+      <w:numFmt w:val="bullet"/>
+      <w:lvlText w:val=""/>
+      <w:lvlJc w:val="left"/>
+      <w:pPr>
+        <w:ind w:left="3240" w:hanging="360"/>
+      </w:pPr>
+      <w:rPr>
+        <w:rFonts w:ascii="Symbol" w:hAnsi="Symbol" w:hint="default"/>
+      </w:rPr>
+    </w:lvl>
+    <w:lvl w:ilvl="4" w:tplc="04090003" w:tentative="1">
+      <w:start w:val="1"/>
+      <w:numFmt w:val="bullet"/>
+      <w:lvlText w:val="o"/>
+      <w:lvlJc w:val="left"/>
+      <w:pPr>
+        <w:ind w:left="3960" w:hanging="360"/>
+      </w:pPr>
+      <w:rPr>
+        <w:rFonts w:ascii="Courier New" w:hAnsi="Courier New" w:cs="Courier New" w:hint="default"/>
+      </w:rPr>
+    </w:lvl>
+    <w:lvl w:ilvl="5" w:tplc="04090005" w:tentative="1">
+      <w:start w:val="1"/>
+      <w:numFmt w:val="bullet"/>
+      <w:lvlText w:val=""/>
+      <w:lvlJc w:val="left"/>
+      <w:pPr>
+        <w:ind w:left="4680" w:hanging="360"/>
+      </w:pPr>
+      <w:rPr>
+        <w:rFonts w:ascii="Wingdings" w:hAnsi="Wingdings" w:hint="default"/>
+      </w:rPr>
+    </w:lvl>
+    <w:lvl w:ilvl="6" w:tplc="04090001" w:tentative="1">
+      <w:start w:val="1"/>
+      <w:numFmt w:val="bullet"/>
+      <w:lvlText w:val=""/>
+      <w:lvlJc w:val="left"/>
+      <w:pPr>
+        <w:ind w:left="5400" w:hanging="360"/>
+      </w:pPr>
+      <w:rPr>
+        <w:rFonts w:ascii="Symbol" w:hAnsi="Symbol" w:hint="default"/>
+      </w:rPr>
+    </w:lvl>
+    <w:lvl w:ilvl="7" w:tplc="04090003" w:tentative="1">
+      <w:start w:val="1"/>
+      <w:numFmt w:val="bullet"/>
+      <w:lvlText w:val="o"/>
+      <w:lvlJc w:val="left"/>
+      <w:pPr>
+        <w:ind w:left="6120" w:hanging="360"/>
+      </w:pPr>
+      <w:rPr>
+        <w:rFonts w:ascii="Courier New" w:hAnsi="Courier New" w:cs="Courier New" w:hint="default"/>
+      </w:rPr>
+    </w:lvl>
+    <w:lvl w:ilvl="8" w:tplc="04090005" w:tentative="1">
+      <w:start w:val="1"/>
+      <w:numFmt w:val="bullet"/>
+      <w:lvlText w:val=""/>
+      <w:lvlJc w:val="left"/>
+      <w:pPr>
+        <w:ind w:left="6840" w:hanging="360"/>
+      </w:pPr>
+      <w:rPr>
+        <w:rFonts w:ascii="Wingdings" w:hAnsi="Wingdings" w:hint="default"/>
+      </w:rPr>
+    </w:lvl>
+  </w:abstractNum>
+  <w:abstractNum w:abstractNumId="1">
+    <w:nsid w:val="7FCB6FFA"/>
+    <w:multiLevelType w:val="hybridMultilevel"/>
+    <w:tmpl w:val="2FB6BC48"/>
+    <w:lvl w:ilvl="0" w:tplc="96802622">
+      <w:numFmt w:val="bullet"/>
+      <w:lvlText w:val=""/>
+      <w:lvlJc w:val="left"/>
+      <w:pPr>
+        <w:ind w:left="1080" w:hanging="360"/>
+      </w:pPr>
+      <w:rPr>
+        <w:rFonts w:ascii="Symbol" w:eastAsiaTheme="minorEastAsia" w:hAnsi="Symbol" w:cstheme="minorBidi" w:hint="default"/>
+      </w:rPr>
+    </w:lvl>
+    <w:lvl w:ilvl="1" w:tplc="04090003" w:tentative="1">
+      <w:start w:val="1"/>
+      <w:numFmt w:val="bullet"/>
+      <w:lvlText w:val="o"/>
+      <w:lvlJc w:val="left"/>
+      <w:pPr>
+        <w:ind w:left="1440" w:hanging="360"/>
+      </w:pPr>
+      <w:rPr>
+        <w:rFonts w:ascii="Courier New" w:hAnsi="Courier New" w:cs="Courier New" w:hint="default"/>
+      </w:rPr>
+    </w:lvl>
+    <w:lvl w:ilvl="2" w:tplc="04090005" w:tentative="1">
+      <w:start w:val="1"/>
+      <w:numFmt w:val="bullet"/>
+      <w:lvlText w:val=""/>
+      <w:lvlJc w:val="left"/>
+      <w:pPr>
+        <w:ind w:left="2160" w:hanging="360"/>
+      </w:pPr>
+      <w:rPr>
+        <w:rFonts w:ascii="Wingdings" w:hAnsi="Wingdings" w:hint="default"/>
+      </w:rPr>
+    </w:lvl>
+    <w:lvl w:ilvl="3" w:tplc="04090001" w:tentative="1">
+      <w:start w:val="1"/>
+      <w:numFmt w:val="bullet"/>
+      <w:lvlText w:val=""/>
+      <w:lvlJc w:val="left"/>
+      <w:pPr>
+        <w:ind w:left="2880" w:hanging="360"/>
+      </w:pPr>
+      <w:rPr>
+        <w:rFonts w:ascii="Symbol" w:hAnsi="Symbol" w:hint="default"/>
+      </w:rPr>
+    </w:lvl>
+    <w:lvl w:ilvl="4" w:tplc="04090003" w:tentative="1">
+      <w:start w:val="1"/>
+      <w:numFmt w:val="bullet"/>
+      <w:lvlText w:val="o"/>
+      <w:lvlJc w:val="left"/>
+      <w:pPr>
+        <w:ind w:left="3600" w:hanging="360"/>
+      </w:pPr>
+      <w:rPr>
+        <w:rFonts w:ascii="Courier New" w:hAnsi="Courier New" w:cs="Courier New" w:hint="default"/>
+      </w:rPr>
+    </w:lvl>
+    <w:lvl w:ilvl="5" w:tplc="04090005" w:tentative="1">
+      <w:start w:val="1"/>
+      <w:numFmt w:val="bullet"/>
+      <w:lvlText w:val=""/>
+      <w:lvlJc w:val="left"/>
+      <w:pPr>
+        <w:ind w:left="4320" w:hanging="360"/>
+      </w:pPr>
+      <w:rPr>
+        <w:rFonts w:ascii="Wingdings" w:hAnsi="Wingdings" w:hint="default"/>
+      </w:rPr>
+    </w:lvl>
+    <w:lvl w:ilvl="6" w:tplc="04090001" w:tentative="1">
+      <w:start w:val="1"/>
+      <w:numFmt w:val="bullet"/>
+      <w:lvlText w:val=""/>
+      <w:lvlJc w:val="left"/>
+      <w:pPr>
+        <w:ind w:left="5040" w:hanging="360"/>
+      </w:pPr>
+      <w:rPr>
+        <w:rFonts w:ascii="Symbol" w:hAnsi="Symbol" w:hint="default"/>
+      </w:rPr>
+    </w:lvl>
+    <w:lvl w:ilvl="7" w:tplc="04090003" w:tentative="1">
+      <w:start w:val="1"/>
+      <w:numFmt w:val="bullet"/>
+      <w:lvlText w:val="o"/>
+      <w:lvlJc w:val="left"/>
+      <w:pPr>
+        <w:ind w:left="5760" w:hanging="360"/>
+      </w:pPr>
+      <w:rPr>
+        <w:rFonts w:ascii="Courier New" w:hAnsi="Courier New" w:cs="Courier New" w:hint="default"/>
+      </w:rPr>
+    </w:lvl>
+    <w:lvl w:ilvl="8" w:tplc="04090005" w:tentative="1">
+      <w:start w:val="1"/>
+      <w:numFmt w:val="bullet"/>
+      <w:lvlText w:val=""/>
+      <w:lvlJc w:val="left"/>
+      <w:pPr>
+        <w:ind w:left="6480" w:hanging="360"/>
+      </w:pPr>
+      <w:rPr>
+        <w:rFonts w:ascii="Wingdings" w:hAnsi="Wingdings" w:hint="default"/>
+      </w:rPr>
+    </w:lvl>
+  </w:abstractNum>
+  <w:num w:numId="1">
+    <w:abstractNumId w:val="0"/>
+  </w:num>
+  <w:num w:numId="2">
+    <w:abstractNumId w:val="1"/>
+  </w:num>
+</w:numbering>
 </file>
 
 <file path=word/styles.xml><?xml version="1.0" encoding="utf-8"?>
@@ -390,6 +826,17 @@
     <w:semiHidden/>
     <w:unhideWhenUsed/>
   </w:style>
+  <w:style w:type="paragraph" w:styleId="ListParagraph">
+    <w:name w:val="List Paragraph"/>
+    <w:basedOn w:val="Normal"/>
+    <w:uiPriority w:val="34"/>
+    <w:qFormat/>
+    <w:rsid w:val="00347707"/>
+    <w:pPr>
+      <w:ind w:left="720"/>
+      <w:contextualSpacing/>
+    </w:pPr>
+  </w:style>
 </w:styles>
 </file>
 
@@ -579,6 +1026,17 @@
     <w:uiPriority w:val="99"/>
     <w:semiHidden/>
     <w:unhideWhenUsed/>
+  </w:style>
+  <w:style w:type="paragraph" w:styleId="ListParagraph">
+    <w:name w:val="List Paragraph"/>
+    <w:basedOn w:val="Normal"/>
+    <w:uiPriority w:val="34"/>
+    <w:qFormat/>
+    <w:rsid w:val="00347707"/>
+    <w:pPr>
+      <w:ind w:left="720"/>
+      <w:contextualSpacing/>
+    </w:pPr>
   </w:style>
 </w:styles>
 </file>

</xml_diff>

<commit_message>
More unit Test Organization
</commit_message>
<xml_diff>
--- a/RentalMobile/TODOWORDDOCUMENT/TODOWORDDOCUMENT.docx
+++ b/RentalMobile/TODOWORDDOCUMENT/TODOWORDDOCUMENT.docx
@@ -200,10 +200,7 @@
         <w:br w:type="page"/>
       </w:r>
     </w:p>
-    <w:p>
-      <w:bookmarkStart w:id="0" w:name="_GoBack"/>
-      <w:bookmarkEnd w:id="0"/>
-    </w:p>
+    <w:p/>
     <w:p>
       <w:pPr>
         <w:jc w:val="center"/>
@@ -260,13 +257,7 @@
         </w:numPr>
       </w:pPr>
       <w:r>
-        <w:t>Listing (</w:t>
-      </w:r>
-      <w:r>
-        <w:t>Hidden</w:t>
-      </w:r>
-      <w:r>
-        <w:t>)</w:t>
+        <w:t>Listing (Hidden)</w:t>
       </w:r>
     </w:p>
     <w:p>
@@ -393,7 +384,73 @@
       </w:r>
     </w:p>
     <w:p/>
+    <w:p>
+      <w:pPr>
+        <w:rPr>
+          <w:b/>
+          <w:color w:val="C00000"/>
+        </w:rPr>
+      </w:pPr>
+      <w:r>
+        <w:rPr>
+          <w:b/>
+          <w:color w:val="C00000"/>
+        </w:rPr>
+        <w:t>Steps of Unit Test</w:t>
+      </w:r>
+    </w:p>
+    <w:p>
+      <w:r>
+        <w:t>Test Menu</w:t>
+      </w:r>
+    </w:p>
+    <w:p>
+      <w:r>
+        <w:t>Test Dashboard</w:t>
+      </w:r>
+    </w:p>
+    <w:p>
+      <w:r>
+        <w:t>Test Profile Menu</w:t>
+      </w:r>
+    </w:p>
+    <w:p>
+      <w:r>
+        <w:t>Then any process that drive from that.</w:t>
+      </w:r>
+    </w:p>
     <w:p/>
+    <w:p>
+      <w:r>
+        <w:t xml:space="preserve">Steps for Unit </w:t>
+      </w:r>
+      <w:proofErr w:type="spellStart"/>
+      <w:r>
+        <w:t>Integation</w:t>
+      </w:r>
+      <w:proofErr w:type="spellEnd"/>
+    </w:p>
+    <w:p>
+      <w:r>
+        <w:t xml:space="preserve">Integrating </w:t>
+      </w:r>
+      <w:proofErr w:type="gramStart"/>
+      <w:r>
+        <w:t>With</w:t>
+      </w:r>
+      <w:proofErr w:type="gramEnd"/>
+      <w:r>
+        <w:t xml:space="preserve"> Fake Data to manage the process</w:t>
+      </w:r>
+    </w:p>
+    <w:p/>
+    <w:p>
+      <w:r>
+        <w:t>Prototype Folder don’t need to be fully test it.</w:t>
+      </w:r>
+      <w:bookmarkStart w:id="0" w:name="_GoBack"/>
+      <w:bookmarkEnd w:id="0"/>
+    </w:p>
     <w:sectPr>
       <w:pgSz w:w="12240" w:h="15840"/>
       <w:pgMar w:top="1440" w:right="1440" w:bottom="1440" w:left="1440" w:header="720" w:footer="720" w:gutter="0"/>

</xml_diff>

<commit_message>
start with Menu Testing , then View Profles Testing , then DashBoard, then all functions in each roles, then finally the process and then maybe the project
</commit_message>
<xml_diff>
--- a/RentalMobile/TODOWORDDOCUMENT/TODOWORDDOCUMENT.docx
+++ b/RentalMobile/TODOWORDDOCUMENT/TODOWORDDOCUMENT.docx
@@ -176,13 +176,8 @@
     </w:p>
     <w:p>
       <w:r>
-        <w:t xml:space="preserve">For </w:t>
-      </w:r>
-      <w:proofErr w:type="gramStart"/>
-      <w:r>
-        <w:t>now :</w:t>
-      </w:r>
-      <w:proofErr w:type="gramEnd"/>
+        <w:t>For now :</w:t>
+      </w:r>
     </w:p>
     <w:p>
       <w:r>
@@ -419,7 +414,101 @@
         <w:t>Then any process that drive from that.</w:t>
       </w:r>
     </w:p>
+    <w:tbl>
+      <w:tblPr>
+        <w:tblStyle w:val="TableGrid"/>
+        <w:tblW w:w="0" w:type="auto"/>
+        <w:tblLook w:val="04A0" w:firstRow="1" w:lastRow="0" w:firstColumn="1" w:lastColumn="0" w:noHBand="0" w:noVBand="1"/>
+      </w:tblPr>
+      <w:tblGrid>
+        <w:gridCol w:w="9576"/>
+      </w:tblGrid>
+      <w:tr>
+        <w:tc>
+          <w:tcPr>
+            <w:tcW w:w="9576" w:type="dxa"/>
+          </w:tcPr>
+          <w:p>
+            <w:r>
+              <w:t>From the Log</w:t>
+            </w:r>
+            <w:bookmarkStart w:id="0" w:name="_GoBack"/>
+            <w:bookmarkEnd w:id="0"/>
+          </w:p>
+          <w:p>
+            <w:r>
+              <w:t>Pre-Plan</w:t>
+            </w:r>
+          </w:p>
+          <w:p>
+            <w:r>
+              <w:t>Provider, Specialist , complete profile,</w:t>
+            </w:r>
+            <w:r>
+              <w:t xml:space="preserve"> coverage, team and association</w:t>
+            </w:r>
+          </w:p>
+          <w:p/>
+          <w:p>
+            <w:proofErr w:type="spellStart"/>
+            <w:r>
+              <w:t>DashBoard</w:t>
+            </w:r>
+            <w:proofErr w:type="spellEnd"/>
+          </w:p>
+          <w:p/>
+          <w:p>
+            <w:r>
+              <w:t>View Profiles ( all roles and project and property)</w:t>
+            </w:r>
+          </w:p>
+          <w:p/>
+          <w:p>
+            <w:r>
+              <w:t>List of Property (unit)</w:t>
+            </w:r>
+          </w:p>
+          <w:p>
+            <w:r>
+              <w:t>List of Provider</w:t>
+            </w:r>
+          </w:p>
+          <w:p>
+            <w:r>
+              <w:t>List of Specialist</w:t>
+            </w:r>
+          </w:p>
+          <w:p>
+            <w:r>
+              <w:t>List of Agent</w:t>
+            </w:r>
+          </w:p>
+          <w:p>
+            <w:r>
+              <w:t>List of owner</w:t>
+            </w:r>
+          </w:p>
+          <w:p/>
+          <w:p>
+            <w:r>
+              <w:t xml:space="preserve">Functions of each Profile </w:t>
+            </w:r>
+          </w:p>
+          <w:p>
+            <w:r>
+              <w:t>Process</w:t>
+            </w:r>
+          </w:p>
+          <w:p>
+            <w:r>
+              <w:t>Post project, preview project</w:t>
+            </w:r>
+          </w:p>
+        </w:tc>
+      </w:tr>
+    </w:tbl>
     <w:p/>
+    <w:p/>
     <w:p>
       <w:r>
         <w:t xml:space="preserve">Steps for Unit </w:t>
@@ -432,15 +521,7 @@
     </w:p>
     <w:p>
       <w:r>
-        <w:t xml:space="preserve">Integrating </w:t>
-      </w:r>
-      <w:proofErr w:type="gramStart"/>
-      <w:r>
-        <w:t>With</w:t>
-      </w:r>
-      <w:proofErr w:type="gramEnd"/>
-      <w:r>
-        <w:t xml:space="preserve"> Fake Data to manage the process</w:t>
+        <w:t>Integrating With Fake Data to manage the process</w:t>
       </w:r>
     </w:p>
     <w:p/>
@@ -448,8 +529,6 @@
       <w:r>
         <w:t>Prototype Folder don’t need to be fully test it.</w:t>
       </w:r>
-      <w:bookmarkStart w:id="0" w:name="_GoBack"/>
-      <w:bookmarkEnd w:id="0"/>
     </w:p>
     <w:sectPr>
       <w:pgSz w:w="12240" w:h="15840"/>
@@ -894,6 +973,32 @@
       <w:contextualSpacing/>
     </w:pPr>
   </w:style>
+  <w:style w:type="table" w:styleId="TableGrid">
+    <w:name w:val="Table Grid"/>
+    <w:basedOn w:val="TableNormal"/>
+    <w:uiPriority w:val="59"/>
+    <w:rsid w:val="00281BA2"/>
+    <w:pPr>
+      <w:spacing w:after="0" w:line="240" w:lineRule="auto"/>
+    </w:pPr>
+    <w:tblPr>
+      <w:tblInd w:w="0" w:type="dxa"/>
+      <w:tblBorders>
+        <w:top w:val="single" w:sz="4" w:space="0" w:color="auto"/>
+        <w:left w:val="single" w:sz="4" w:space="0" w:color="auto"/>
+        <w:bottom w:val="single" w:sz="4" w:space="0" w:color="auto"/>
+        <w:right w:val="single" w:sz="4" w:space="0" w:color="auto"/>
+        <w:insideH w:val="single" w:sz="4" w:space="0" w:color="auto"/>
+        <w:insideV w:val="single" w:sz="4" w:space="0" w:color="auto"/>
+      </w:tblBorders>
+      <w:tblCellMar>
+        <w:top w:w="0" w:type="dxa"/>
+        <w:left w:w="108" w:type="dxa"/>
+        <w:bottom w:w="0" w:type="dxa"/>
+        <w:right w:w="108" w:type="dxa"/>
+      </w:tblCellMar>
+    </w:tblPr>
+  </w:style>
 </w:styles>
 </file>
 
@@ -1094,6 +1199,32 @@
       <w:ind w:left="720"/>
       <w:contextualSpacing/>
     </w:pPr>
+  </w:style>
+  <w:style w:type="table" w:styleId="TableGrid">
+    <w:name w:val="Table Grid"/>
+    <w:basedOn w:val="TableNormal"/>
+    <w:uiPriority w:val="59"/>
+    <w:rsid w:val="00281BA2"/>
+    <w:pPr>
+      <w:spacing w:after="0" w:line="240" w:lineRule="auto"/>
+    </w:pPr>
+    <w:tblPr>
+      <w:tblInd w:w="0" w:type="dxa"/>
+      <w:tblBorders>
+        <w:top w:val="single" w:sz="4" w:space="0" w:color="auto"/>
+        <w:left w:val="single" w:sz="4" w:space="0" w:color="auto"/>
+        <w:bottom w:val="single" w:sz="4" w:space="0" w:color="auto"/>
+        <w:right w:val="single" w:sz="4" w:space="0" w:color="auto"/>
+        <w:insideH w:val="single" w:sz="4" w:space="0" w:color="auto"/>
+        <w:insideV w:val="single" w:sz="4" w:space="0" w:color="auto"/>
+      </w:tblBorders>
+      <w:tblCellMar>
+        <w:top w:w="0" w:type="dxa"/>
+        <w:left w:w="108" w:type="dxa"/>
+        <w:bottom w:w="0" w:type="dxa"/>
+        <w:right w:w="108" w:type="dxa"/>
+      </w:tblCellMar>
+    </w:tblPr>
   </w:style>
 </w:styles>
 </file>

</xml_diff>

<commit_message>
Unit Test for Menu Controller Done ( main navigation controller and listing )
</commit_message>
<xml_diff>
--- a/RentalMobile/TODOWORDDOCUMENT/TODOWORDDOCUMENT.docx
+++ b/RentalMobile/TODOWORDDOCUMENT/TODOWORDDOCUMENT.docx
@@ -176,8 +176,13 @@
     </w:p>
     <w:p>
       <w:r>
-        <w:t>For now :</w:t>
-      </w:r>
+        <w:t xml:space="preserve">For </w:t>
+      </w:r>
+      <w:proofErr w:type="gramStart"/>
+      <w:r>
+        <w:t>now :</w:t>
+      </w:r>
+      <w:proofErr w:type="gramEnd"/>
     </w:p>
     <w:p>
       <w:r>
@@ -432,8 +437,6 @@
             <w:r>
               <w:t>From the Log</w:t>
             </w:r>
-            <w:bookmarkStart w:id="0" w:name="_GoBack"/>
-            <w:bookmarkEnd w:id="0"/>
           </w:p>
           <w:p>
             <w:r>
@@ -442,10 +445,7 @@
           </w:p>
           <w:p>
             <w:r>
-              <w:t>Provider, Specialist , complete profile,</w:t>
-            </w:r>
-            <w:r>
-              <w:t xml:space="preserve"> coverage, team and association</w:t>
+              <w:t>Provider, Specialist , complete profile, coverage, team and association</w:t>
             </w:r>
           </w:p>
           <w:p/>
@@ -521,14 +521,118 @@
     </w:p>
     <w:p>
       <w:r>
-        <w:t>Integrating With Fake Data to manage the process</w:t>
+        <w:t xml:space="preserve">Integrating </w:t>
+      </w:r>
+      <w:proofErr w:type="gramStart"/>
+      <w:r>
+        <w:t>With</w:t>
+      </w:r>
+      <w:proofErr w:type="gramEnd"/>
+      <w:r>
+        <w:t xml:space="preserve"> Fake Data to manage the process</w:t>
       </w:r>
     </w:p>
     <w:p/>
     <w:p>
-      <w:r>
-        <w:t>Prototype Folder don’t need to be fully test it.</w:t>
-      </w:r>
+      <w:proofErr w:type="gramStart"/>
+      <w:r>
+        <w:t>Prototype</w:t>
+      </w:r>
+      <w:proofErr w:type="gramEnd"/>
+      <w:r>
+        <w:t xml:space="preserve"> Folder don’t need to be fully test it.</w:t>
+      </w:r>
+    </w:p>
+    <w:p>
+      <w:r>
+        <w:br w:type="page"/>
+      </w:r>
+    </w:p>
+    <w:p>
+      <w:pPr>
+        <w:jc w:val="center"/>
+        <w:rPr>
+          <w:b/>
+          <w:color w:val="FF0000"/>
+        </w:rPr>
+      </w:pPr>
+      <w:r>
+        <w:rPr>
+          <w:b/>
+          <w:color w:val="FF0000"/>
+        </w:rPr>
+        <w:t>Unit Test Progress</w:t>
+      </w:r>
+    </w:p>
+    <w:p>
+      <w:pPr>
+        <w:rPr>
+          <w:b/>
+          <w:color w:val="FF0000"/>
+        </w:rPr>
+      </w:pPr>
+    </w:p>
+    <w:p>
+      <w:pPr>
+        <w:rPr>
+          <w:b/>
+          <w:color w:val="FF0000"/>
+        </w:rPr>
+      </w:pPr>
+      <w:r>
+        <w:rPr>
+          <w:b/>
+          <w:color w:val="FF0000"/>
+        </w:rPr>
+        <w:t>Done:</w:t>
+      </w:r>
+    </w:p>
+    <w:p>
+      <w:pPr>
+        <w:ind w:left="720"/>
+      </w:pPr>
+      <w:proofErr w:type="spellStart"/>
+      <w:r>
+        <w:t>UnitTest</w:t>
+      </w:r>
+      <w:proofErr w:type="spellEnd"/>
+      <w:r>
+        <w:t>/Controller/Menu/Main</w:t>
+      </w:r>
+    </w:p>
+    <w:p>
+      <w:pPr>
+        <w:ind w:left="720"/>
+      </w:pPr>
+      <w:proofErr w:type="spellStart"/>
+      <w:r>
+        <w:t>UnitTest</w:t>
+      </w:r>
+      <w:proofErr w:type="spellEnd"/>
+      <w:r>
+        <w:t>/Controller/Menu/</w:t>
+      </w:r>
+      <w:r>
+        <w:t>Listing</w:t>
+      </w:r>
+    </w:p>
+    <w:p>
+      <w:pPr>
+        <w:rPr>
+          <w:b/>
+          <w:color w:val="FF0000"/>
+        </w:rPr>
+      </w:pPr>
+    </w:p>
+    <w:p>
+      <w:pPr>
+        <w:rPr>
+          <w:b/>
+          <w:color w:val="FF0000"/>
+        </w:rPr>
+      </w:pPr>
+      <w:bookmarkStart w:id="0" w:name="_GoBack"/>
+      <w:bookmarkEnd w:id="0"/>
     </w:p>
     <w:sectPr>
       <w:pgSz w:w="12240" w:h="15840"/>

</xml_diff>

<commit_message>
Full of Error, but need to Upgrade to MVC4 For PageList Also Re-factored all controls to used UnitOfWork Pattern
</commit_message>
<xml_diff>
--- a/RentalMobile/TODOWORDDOCUMENT/TODOWORDDOCUMENT.docx
+++ b/RentalMobile/TODOWORDDOCUMENT/TODOWORDDOCUMENT.docx
@@ -193,6 +193,13 @@
       <w:r>
         <w:t>More Organization of the Process</w:t>
       </w:r>
+    </w:p>
+    <w:p>
+      <w:r>
+        <w:t>Introduce Area to split out the controllers into section</w:t>
+      </w:r>
+      <w:bookmarkStart w:id="0" w:name="_GoBack"/>
+      <w:bookmarkEnd w:id="0"/>
     </w:p>
     <w:p/>
     <w:p>
@@ -610,10 +617,7 @@
       </w:r>
       <w:proofErr w:type="spellEnd"/>
       <w:r>
-        <w:t>/Controller/Menu/</w:t>
-      </w:r>
-      <w:r>
-        <w:t>Listing</w:t>
+        <w:t>/Controller/Menu/Listing</w:t>
       </w:r>
     </w:p>
     <w:p>
@@ -631,8 +635,6 @@
           <w:color w:val="FF0000"/>
         </w:rPr>
       </w:pPr>
-      <w:bookmarkStart w:id="0" w:name="_GoBack"/>
-      <w:bookmarkEnd w:id="0"/>
     </w:p>
     <w:sectPr>
       <w:pgSz w:w="12240" w:h="15840"/>
@@ -1086,7 +1088,6 @@
       <w:spacing w:after="0" w:line="240" w:lineRule="auto"/>
     </w:pPr>
     <w:tblPr>
-      <w:tblInd w:w="0" w:type="dxa"/>
       <w:tblBorders>
         <w:top w:val="single" w:sz="4" w:space="0" w:color="auto"/>
         <w:left w:val="single" w:sz="4" w:space="0" w:color="auto"/>
@@ -1095,12 +1096,6 @@
         <w:insideH w:val="single" w:sz="4" w:space="0" w:color="auto"/>
         <w:insideV w:val="single" w:sz="4" w:space="0" w:color="auto"/>
       </w:tblBorders>
-      <w:tblCellMar>
-        <w:top w:w="0" w:type="dxa"/>
-        <w:left w:w="108" w:type="dxa"/>
-        <w:bottom w:w="0" w:type="dxa"/>
-        <w:right w:w="108" w:type="dxa"/>
-      </w:tblCellMar>
     </w:tblPr>
   </w:style>
 </w:styles>
@@ -1313,7 +1308,6 @@
       <w:spacing w:after="0" w:line="240" w:lineRule="auto"/>
     </w:pPr>
     <w:tblPr>
-      <w:tblInd w:w="0" w:type="dxa"/>
       <w:tblBorders>
         <w:top w:val="single" w:sz="4" w:space="0" w:color="auto"/>
         <w:left w:val="single" w:sz="4" w:space="0" w:color="auto"/>
@@ -1322,12 +1316,6 @@
         <w:insideH w:val="single" w:sz="4" w:space="0" w:color="auto"/>
         <w:insideV w:val="single" w:sz="4" w:space="0" w:color="auto"/>
       </w:tblBorders>
-      <w:tblCellMar>
-        <w:top w:w="0" w:type="dxa"/>
-        <w:left w:w="108" w:type="dxa"/>
-        <w:bottom w:w="0" w:type="dxa"/>
-        <w:right w:w="108" w:type="dxa"/>
-      </w:tblCellMar>
     </w:tblPr>
   </w:style>
 </w:styles>

</xml_diff>